<commit_message>
MOD: se corrige error punto 1
</commit_message>
<xml_diff>
--- a/material/IntroProg/Ejercicios/7. Archivos/EjerciciosNivel1.docx
+++ b/material/IntroProg/Ejercicios/7. Archivos/EjerciciosNivel1.docx
@@ -45,35 +45,15 @@
           <w:color w:val="FF0000"/>
           <w:lang w:val="es-419"/>
         </w:rPr>
-        <w:t xml:space="preserve">Artícule </w:t>
-      </w:r>
-      <w:proofErr w:type="gramStart"/>
-      <w:r>
+        <w:t xml:space="preserve">Artícule todas  las operaciones que se piden en esta lista de ejercicios en un menú para que pueda llamar a sus operaciones más fácilmente. </w:t>
+      </w:r>
+    </w:p>
+    <w:p>
+      <w:pPr>
+        <w:jc w:val="center"/>
         <w:rPr>
           <w:b/>
           <w:bCs/>
-          <w:color w:val="FF0000"/>
-          <w:lang w:val="es-419"/>
-        </w:rPr>
-        <w:t>todas  las</w:t>
-      </w:r>
-      <w:proofErr w:type="gramEnd"/>
-      <w:r>
-        <w:rPr>
-          <w:b/>
-          <w:bCs/>
-          <w:color w:val="FF0000"/>
-          <w:lang w:val="es-419"/>
-        </w:rPr>
-        <w:t xml:space="preserve"> operaciones que se piden en esta lista de ejercicios en un menú para que pueda llamar a sus operaciones más fácilmente. </w:t>
-      </w:r>
-    </w:p>
-    <w:p>
-      <w:pPr>
-        <w:jc w:val="center"/>
-        <w:rPr>
-          <w:b/>
-          <w:bCs/>
           <w:lang w:val="es-419"/>
         </w:rPr>
       </w:pPr>
@@ -82,23 +62,7 @@
           <w:color w:val="3B3838" w:themeColor="background2" w:themeShade="40"/>
           <w:lang w:val="es-419"/>
         </w:rPr>
-        <w:t xml:space="preserve">Recuerde </w:t>
-      </w:r>
-      <w:proofErr w:type="gramStart"/>
-      <w:r>
-        <w:rPr>
-          <w:color w:val="3B3838" w:themeColor="background2" w:themeShade="40"/>
-          <w:lang w:val="es-419"/>
-        </w:rPr>
-        <w:t>que  para</w:t>
-      </w:r>
-      <w:proofErr w:type="gramEnd"/>
-      <w:r>
-        <w:rPr>
-          <w:color w:val="3B3838" w:themeColor="background2" w:themeShade="40"/>
-          <w:lang w:val="es-419"/>
-        </w:rPr>
-        <w:t xml:space="preserve"> manipular archivos los pasos a considerar son:</w:t>
+        <w:t>Recuerde que  para manipular archivos los pasos a considerar son:</w:t>
       </w:r>
       <w:r>
         <w:rPr>
@@ -165,7 +129,15 @@
         <w:rPr>
           <w:lang w:val="es-419"/>
         </w:rPr>
-        <w:t xml:space="preserve">binario </w:t>
+        <w:t>de texto</w:t>
+      </w:r>
+      <w:bookmarkStart w:id="0" w:name="_GoBack"/>
+      <w:bookmarkEnd w:id="0"/>
+      <w:r>
+        <w:rPr>
+          <w:lang w:val="es-419"/>
+        </w:rPr>
+        <w:t xml:space="preserve"> </w:t>
       </w:r>
       <w:r>
         <w:rPr>
@@ -196,14 +168,7 @@
         <w:rPr>
           <w:lang w:val="es-419"/>
         </w:rPr>
-        <w:t>bore una operación que le pida un nombre al usuario y luego guarde ese nombre en un archivo con extensión .</w:t>
-      </w:r>
-      <w:proofErr w:type="gramStart"/>
-      <w:r>
-        <w:rPr>
-          <w:lang w:val="es-419"/>
-        </w:rPr>
-        <w:t>doc</w:t>
+        <w:t>bore una operación que le pida un nombre al usuario y luego guarde ese nombre en un archivo con extensión .doc</w:t>
       </w:r>
       <w:r>
         <w:rPr>
@@ -215,20 +180,7 @@
         <w:rPr>
           <w:lang w:val="es-419"/>
         </w:rPr>
-        <w:t>.</w:t>
-      </w:r>
-      <w:r>
-        <w:rPr>
-          <w:lang w:val="es-419"/>
-        </w:rPr>
-        <w:t>Abra</w:t>
-      </w:r>
-      <w:proofErr w:type="gramEnd"/>
-      <w:r>
-        <w:rPr>
-          <w:lang w:val="es-419"/>
-        </w:rPr>
-        <w:t xml:space="preserve"> el archivo desde su programa usando la instrucción que crea archivos desde cero. </w:t>
+        <w:t xml:space="preserve">.Abra el archivo desde su programa usando la instrucción que crea archivos desde cero. </w:t>
       </w:r>
     </w:p>
     <w:p>
@@ -261,8 +213,6 @@
         </w:rPr>
         <w:t>s</w:t>
       </w:r>
-      <w:bookmarkStart w:id="0" w:name="_GoBack"/>
-      <w:bookmarkEnd w:id="0"/>
       <w:r>
         <w:rPr>
           <w:lang w:val="es-419"/>
@@ -286,37 +236,7 @@
         <w:rPr>
           <w:lang w:val="es-419"/>
         </w:rPr>
-        <w:t xml:space="preserve">Elabore una operación que le pida </w:t>
-      </w:r>
-      <w:r>
-        <w:rPr>
-          <w:lang w:val="es-419"/>
-        </w:rPr>
-        <w:t xml:space="preserve">n </w:t>
-      </w:r>
-      <w:r>
-        <w:rPr>
-          <w:lang w:val="es-419"/>
-        </w:rPr>
-        <w:t>nombre</w:t>
-      </w:r>
-      <w:r>
-        <w:rPr>
-          <w:lang w:val="es-419"/>
-        </w:rPr>
-        <w:t>s</w:t>
-      </w:r>
-      <w:r>
-        <w:rPr>
-          <w:lang w:val="es-419"/>
-        </w:rPr>
-        <w:t xml:space="preserve"> al usuario y luego </w:t>
-      </w:r>
-      <w:r>
-        <w:rPr>
-          <w:lang w:val="es-419"/>
-        </w:rPr>
-        <w:t>adicione esos nombres al archivo creado en el pu</w:t>
+        <w:t>Elabore una operación que le pida n nombres al usuario y luego adicione esos nombres al archivo creado en el pu</w:t>
       </w:r>
       <w:r>
         <w:rPr>
@@ -415,31 +335,7 @@
         <w:rPr>
           <w:lang w:val="es-419"/>
         </w:rPr>
-        <w:t xml:space="preserve">bore una operación que le pida un nombre al usuario y luego guarde ese nombre en un archivo </w:t>
-      </w:r>
-      <w:r>
-        <w:rPr>
-          <w:lang w:val="es-419"/>
-        </w:rPr>
-        <w:t xml:space="preserve">binario </w:t>
-      </w:r>
-      <w:r>
-        <w:rPr>
-          <w:lang w:val="es-419"/>
-        </w:rPr>
-        <w:t>con extensión .</w:t>
-      </w:r>
-      <w:r>
-        <w:rPr>
-          <w:lang w:val="es-419"/>
-        </w:rPr>
-        <w:t>dat</w:t>
-      </w:r>
-      <w:r>
-        <w:rPr>
-          <w:lang w:val="es-419"/>
-        </w:rPr>
-        <w:t xml:space="preserve">. Abra el archivo desde su programa usando la instrucción que crea archivos desde cero. </w:t>
+        <w:t xml:space="preserve">bore una operación que le pida un nombre al usuario y luego guarde ese nombre en un archivo binario con extensión .dat. Abra el archivo desde su programa usando la instrucción que crea archivos desde cero. </w:t>
       </w:r>
     </w:p>
     <w:p>
@@ -458,19 +354,7 @@
         <w:rPr>
           <w:lang w:val="es-419"/>
         </w:rPr>
-        <w:t xml:space="preserve">Abra </w:t>
-      </w:r>
-      <w:r>
-        <w:rPr>
-          <w:lang w:val="es-419"/>
-        </w:rPr>
-        <w:t xml:space="preserve">(usted) manualmente </w:t>
-      </w:r>
-      <w:r>
-        <w:rPr>
-          <w:lang w:val="es-419"/>
-        </w:rPr>
-        <w:t>ambos archivos en su computador</w:t>
+        <w:t>Abra (usted) manualmente ambos archivos en su computador</w:t>
       </w:r>
       <w:r>
         <w:rPr>
@@ -494,37 +378,7 @@
         <w:rPr>
           <w:lang w:val="es-419"/>
         </w:rPr>
-        <w:t xml:space="preserve">puede saber si </w:t>
-      </w:r>
-      <w:r>
-        <w:rPr>
-          <w:lang w:val="es-419"/>
-        </w:rPr>
-        <w:t>los datos queda</w:t>
-      </w:r>
-      <w:r>
-        <w:rPr>
-          <w:lang w:val="es-419"/>
-        </w:rPr>
-        <w:t>ron</w:t>
-      </w:r>
-      <w:r>
-        <w:rPr>
-          <w:lang w:val="es-419"/>
-        </w:rPr>
-        <w:t xml:space="preserve"> bien almacenados</w:t>
-      </w:r>
-      <w:r>
-        <w:rPr>
-          <w:lang w:val="es-419"/>
-        </w:rPr>
-        <w:t>?</w:t>
-      </w:r>
-      <w:r>
-        <w:rPr>
-          <w:lang w:val="es-419"/>
-        </w:rPr>
-        <w:t xml:space="preserve">  </w:t>
+        <w:t xml:space="preserve">puede saber si los datos quedaron bien almacenados?  </w:t>
       </w:r>
     </w:p>
     <w:p>
@@ -585,25 +439,7 @@
         <w:rPr>
           <w:lang w:val="es-419"/>
         </w:rPr>
-        <w:t xml:space="preserve"> Tenga en cuenta que antes de adicionar nuevos nombres su programa debe abrir el archivo </w:t>
-      </w:r>
-      <w:r>
-        <w:rPr>
-          <w:lang w:val="es-419"/>
-        </w:rPr>
-        <w:t xml:space="preserve">binario </w:t>
-      </w:r>
-      <w:r>
-        <w:rPr>
-          <w:lang w:val="es-419"/>
-        </w:rPr>
-        <w:t>guardado en el punto 1</w:t>
-      </w:r>
-      <w:r>
-        <w:rPr>
-          <w:lang w:val="es-419"/>
-        </w:rPr>
-        <w:t xml:space="preserve"> que originalmente tenía solo una cadena</w:t>
+        <w:t xml:space="preserve"> Tenga en cuenta que antes de adicionar nuevos nombres su programa debe abrir el archivo binario guardado en el punto 1 que originalmente tenía solo una cadena</w:t>
       </w:r>
       <w:r>
         <w:rPr>
@@ -649,13 +485,7 @@
         <w:rPr>
           <w:lang w:val="es-419"/>
         </w:rPr>
-        <w:t xml:space="preserve">Elabore una operación que lea </w:t>
-      </w:r>
-      <w:r>
-        <w:rPr>
-          <w:lang w:val="es-419"/>
-        </w:rPr>
-        <w:t xml:space="preserve">la lista guardada en el punto 3 e imprima su contenido. Además, su programa debe mostrar en consola cuántos registro hay en total. </w:t>
+        <w:t xml:space="preserve">Elabore una operación que lea la lista guardada en el punto 3 e imprima su contenido. Además, su programa debe mostrar en consola cuántos registro hay en total. </w:t>
       </w:r>
     </w:p>
     <w:p>
@@ -697,31 +527,7 @@
         <w:rPr>
           <w:lang w:val="es-419"/>
         </w:rPr>
-        <w:t>genere 1000</w:t>
-      </w:r>
-      <w:r>
-        <w:rPr>
-          <w:lang w:val="es-419"/>
-        </w:rPr>
-        <w:t>0</w:t>
-      </w:r>
-      <w:r>
-        <w:rPr>
-          <w:lang w:val="es-419"/>
-        </w:rPr>
-        <w:t xml:space="preserve"> números enteros aleatorios</w:t>
-      </w:r>
-      <w:r>
-        <w:rPr>
-          <w:lang w:val="es-419"/>
-        </w:rPr>
-        <w:t>, los sume</w:t>
-      </w:r>
-      <w:r>
-        <w:rPr>
-          <w:lang w:val="es-419"/>
-        </w:rPr>
-        <w:t xml:space="preserve"> y los guarde en un archivo. </w:t>
+        <w:t xml:space="preserve">genere 10000 números enteros aleatorios, los sume y los guarde en un archivo. </w:t>
       </w:r>
       <w:r>
         <w:rPr>
@@ -733,13 +539,7 @@
         <w:rPr>
           <w:lang w:val="es-419"/>
         </w:rPr>
-        <w:t xml:space="preserve"> </w:t>
-      </w:r>
-      <w:r>
-        <w:rPr>
-          <w:lang w:val="es-419"/>
-        </w:rPr>
-        <w:t xml:space="preserve">Usted debe almacenar tanto los 10000 números aleatorios como el resultado de la suma. </w:t>
+        <w:t xml:space="preserve"> Usted debe almacenar tanto los 10000 números aleatorios como el resultado de la suma. </w:t>
       </w:r>
     </w:p>
     <w:p>
@@ -1184,6 +984,7 @@
     <w:lsdException w:name="HTML Sample" w:semiHidden="1" w:unhideWhenUsed="1"/>
     <w:lsdException w:name="HTML Typewriter" w:semiHidden="1" w:unhideWhenUsed="1"/>
     <w:lsdException w:name="HTML Variable" w:semiHidden="1" w:unhideWhenUsed="1"/>
+    <w:lsdException w:name="Normal Table" w:semiHidden="1" w:unhideWhenUsed="1"/>
     <w:lsdException w:name="annotation subject" w:semiHidden="1" w:unhideWhenUsed="1"/>
     <w:lsdException w:name="No List" w:semiHidden="1" w:unhideWhenUsed="1"/>
     <w:lsdException w:name="Outline List 1" w:semiHidden="1" w:unhideWhenUsed="1"/>
@@ -1229,9 +1030,11 @@
     <w:lsdException w:name="Table Subtle 1" w:semiHidden="1" w:unhideWhenUsed="1"/>
     <w:lsdException w:name="Table Subtle 2" w:semiHidden="1" w:unhideWhenUsed="1"/>
     <w:lsdException w:name="Table Web 1" w:semiHidden="1" w:unhideWhenUsed="1"/>
+    <w:lsdException w:name="Table Web 2" w:semiHidden="1" w:unhideWhenUsed="1"/>
     <w:lsdException w:name="Table Web 3" w:semiHidden="1" w:unhideWhenUsed="1"/>
     <w:lsdException w:name="Balloon Text" w:semiHidden="1" w:unhideWhenUsed="1"/>
     <w:lsdException w:name="Table Grid" w:uiPriority="39"/>
+    <w:lsdException w:name="Table Theme" w:semiHidden="1" w:unhideWhenUsed="1"/>
     <w:lsdException w:name="Placeholder Text" w:semiHidden="1"/>
     <w:lsdException w:name="No Spacing" w:uiPriority="1" w:qFormat="1"/>
     <w:lsdException w:name="Light Shading" w:uiPriority="60"/>

</xml_diff>

<commit_message>
MOD: se ajusta redacción de archivos
</commit_message>
<xml_diff>
--- a/material/IntroProg/Ejercicios/7. Archivos/EjerciciosNivel1.docx
+++ b/material/IntroProg/Ejercicios/7. Archivos/EjerciciosNivel1.docx
@@ -131,8 +131,6 @@
         </w:rPr>
         <w:t>de texto</w:t>
       </w:r>
-      <w:bookmarkStart w:id="0" w:name="_GoBack"/>
-      <w:bookmarkEnd w:id="0"/>
       <w:r>
         <w:rPr>
           <w:lang w:val="es-419"/>
@@ -199,7 +197,19 @@
         <w:rPr>
           <w:lang w:val="es-419"/>
         </w:rPr>
-        <w:t xml:space="preserve">Abra ambos archivos en su computador y compruebe que los datos hubieran quedado bien almacenados. </w:t>
+        <w:t xml:space="preserve">Abra </w:t>
+      </w:r>
+      <w:r>
+        <w:rPr>
+          <w:lang w:val="es-419"/>
+        </w:rPr>
+        <w:t xml:space="preserve">usted mismo </w:t>
+      </w:r>
+      <w:r>
+        <w:rPr>
+          <w:lang w:val="es-419"/>
+        </w:rPr>
+        <w:t xml:space="preserve">ambos archivos en su computador y compruebe que los datos hubieran quedado bien almacenados. </w:t>
       </w:r>
       <w:r>
         <w:rPr>
@@ -354,7 +364,27 @@
         <w:rPr>
           <w:lang w:val="es-419"/>
         </w:rPr>
-        <w:t>Abra (usted) manualmente ambos archivos en su computador</w:t>
+        <w:t xml:space="preserve">Abra (usted) </w:t>
+      </w:r>
+      <w:r>
+        <w:rPr>
+          <w:lang w:val="es-419"/>
+        </w:rPr>
+        <w:t>el</w:t>
+      </w:r>
+      <w:r>
+        <w:rPr>
+          <w:lang w:val="es-419"/>
+        </w:rPr>
+        <w:t xml:space="preserve"> archivo</w:t>
+      </w:r>
+      <w:bookmarkStart w:id="0" w:name="_GoBack"/>
+      <w:bookmarkEnd w:id="0"/>
+      <w:r>
+        <w:rPr>
+          <w:lang w:val="es-419"/>
+        </w:rPr>
+        <w:t xml:space="preserve"> en su computador</w:t>
       </w:r>
       <w:r>
         <w:rPr>

</xml_diff>